<commit_message>
Trabajando en la documentacion, los datos modifique algunas descripciones, de Paciente corrobore y teste todo esta funcionando.
</commit_message>
<xml_diff>
--- a/OBLIGATORIO.docx
+++ b/OBLIGATORIO.docx
@@ -14936,13 +14936,34 @@
               <w:pStyle w:val="Standard"/>
               <w:rPr>
                 <w:rFonts w:ascii="Cambria" w:hAnsi="Cambria"/>
-                <w:b/>
                 <w:bCs/>
                 <w:sz w:val="28"/>
                 <w:szCs w:val="28"/>
                 <w:lang w:val="es-UY"/>
               </w:rPr>
             </w:pPr>
+            <w:r>
+              <w:rPr>
+                <w:rFonts w:ascii="Cambria" w:hAnsi="Cambria"/>
+                <w:bCs/>
+                <w:sz w:val="28"/>
+                <w:szCs w:val="28"/>
+                <w:lang w:val="es-UY"/>
+              </w:rPr>
+              <w:t xml:space="preserve">Luis </w:t>
+            </w:r>
+            <w:proofErr w:type="spellStart"/>
+            <w:r>
+              <w:rPr>
+                <w:rFonts w:ascii="Cambria" w:hAnsi="Cambria"/>
+                <w:bCs/>
+                <w:sz w:val="28"/>
+                <w:szCs w:val="28"/>
+                <w:lang w:val="es-UY"/>
+              </w:rPr>
+              <w:t>Damiano</w:t>
+            </w:r>
+            <w:proofErr w:type="spellEnd"/>
           </w:p>
         </w:tc>
         <w:tc>
@@ -14954,823 +14975,21 @@
               <w:pStyle w:val="Standard"/>
               <w:rPr>
                 <w:rFonts w:ascii="Cambria" w:hAnsi="Cambria"/>
-                <w:b/>
                 <w:bCs/>
                 <w:sz w:val="28"/>
                 <w:szCs w:val="28"/>
                 <w:lang w:val="es-UY"/>
               </w:rPr>
             </w:pPr>
-          </w:p>
-        </w:tc>
-        <w:tc>
-          <w:tcPr>
-            <w:tcW w:w="3260" w:type="dxa"/>
-          </w:tcPr>
-          <w:p>
-            <w:pPr>
-              <w:pStyle w:val="Standard"/>
-              <w:rPr>
-                <w:rFonts w:ascii="Cambria" w:hAnsi="Cambria"/>
-                <w:b/>
+            <w:r>
+              <w:rPr>
+                <w:rFonts w:ascii="Cambria" w:hAnsi="Cambria"/>
                 <w:bCs/>
                 <w:sz w:val="28"/>
                 <w:szCs w:val="28"/>
                 <w:lang w:val="es-UY"/>
               </w:rPr>
-            </w:pPr>
-          </w:p>
-        </w:tc>
-      </w:tr>
-      <w:tr>
-        <w:tc>
-          <w:tcPr>
-            <w:tcW w:w="3259" w:type="dxa"/>
-          </w:tcPr>
-          <w:p>
-            <w:pPr>
-              <w:pStyle w:val="Standard"/>
-              <w:rPr>
-                <w:rFonts w:ascii="Cambria" w:hAnsi="Cambria"/>
-                <w:b/>
-                <w:bCs/>
-                <w:sz w:val="28"/>
-                <w:szCs w:val="28"/>
-                <w:lang w:val="es-UY"/>
-              </w:rPr>
-            </w:pPr>
-          </w:p>
-        </w:tc>
-        <w:tc>
-          <w:tcPr>
-            <w:tcW w:w="3259" w:type="dxa"/>
-          </w:tcPr>
-          <w:p>
-            <w:pPr>
-              <w:pStyle w:val="Standard"/>
-              <w:rPr>
-                <w:rFonts w:ascii="Cambria" w:hAnsi="Cambria"/>
-                <w:b/>
-                <w:bCs/>
-                <w:sz w:val="28"/>
-                <w:szCs w:val="28"/>
-                <w:lang w:val="es-UY"/>
-              </w:rPr>
-            </w:pPr>
-          </w:p>
-        </w:tc>
-        <w:tc>
-          <w:tcPr>
-            <w:tcW w:w="3260" w:type="dxa"/>
-          </w:tcPr>
-          <w:p>
-            <w:pPr>
-              <w:pStyle w:val="Standard"/>
-              <w:rPr>
-                <w:rFonts w:ascii="Cambria" w:hAnsi="Cambria"/>
-                <w:b/>
-                <w:bCs/>
-                <w:sz w:val="28"/>
-                <w:szCs w:val="28"/>
-                <w:lang w:val="es-UY"/>
-              </w:rPr>
-            </w:pPr>
-          </w:p>
-        </w:tc>
-      </w:tr>
-      <w:tr>
-        <w:tc>
-          <w:tcPr>
-            <w:tcW w:w="3259" w:type="dxa"/>
-          </w:tcPr>
-          <w:p>
-            <w:pPr>
-              <w:pStyle w:val="Standard"/>
-              <w:rPr>
-                <w:rFonts w:ascii="Cambria" w:hAnsi="Cambria"/>
-                <w:b/>
-                <w:bCs/>
-                <w:sz w:val="28"/>
-                <w:szCs w:val="28"/>
-                <w:lang w:val="es-UY"/>
-              </w:rPr>
-            </w:pPr>
-          </w:p>
-        </w:tc>
-        <w:tc>
-          <w:tcPr>
-            <w:tcW w:w="3259" w:type="dxa"/>
-          </w:tcPr>
-          <w:p>
-            <w:pPr>
-              <w:pStyle w:val="Standard"/>
-              <w:rPr>
-                <w:rFonts w:ascii="Cambria" w:hAnsi="Cambria"/>
-                <w:b/>
-                <w:bCs/>
-                <w:sz w:val="28"/>
-                <w:szCs w:val="28"/>
-                <w:lang w:val="es-UY"/>
-              </w:rPr>
-            </w:pPr>
-          </w:p>
-        </w:tc>
-        <w:tc>
-          <w:tcPr>
-            <w:tcW w:w="3260" w:type="dxa"/>
-          </w:tcPr>
-          <w:p>
-            <w:pPr>
-              <w:pStyle w:val="Standard"/>
-              <w:rPr>
-                <w:rFonts w:ascii="Cambria" w:hAnsi="Cambria"/>
-                <w:b/>
-                <w:bCs/>
-                <w:sz w:val="28"/>
-                <w:szCs w:val="28"/>
-                <w:lang w:val="es-UY"/>
-              </w:rPr>
-            </w:pPr>
-          </w:p>
-        </w:tc>
-      </w:tr>
-      <w:tr>
-        <w:tc>
-          <w:tcPr>
-            <w:tcW w:w="3259" w:type="dxa"/>
-          </w:tcPr>
-          <w:p>
-            <w:pPr>
-              <w:pStyle w:val="Standard"/>
-              <w:rPr>
-                <w:rFonts w:ascii="Cambria" w:hAnsi="Cambria"/>
-                <w:b/>
-                <w:bCs/>
-                <w:sz w:val="28"/>
-                <w:szCs w:val="28"/>
-                <w:lang w:val="es-UY"/>
-              </w:rPr>
-            </w:pPr>
-          </w:p>
-        </w:tc>
-        <w:tc>
-          <w:tcPr>
-            <w:tcW w:w="3259" w:type="dxa"/>
-          </w:tcPr>
-          <w:p>
-            <w:pPr>
-              <w:pStyle w:val="Standard"/>
-              <w:rPr>
-                <w:rFonts w:ascii="Cambria" w:hAnsi="Cambria"/>
-                <w:b/>
-                <w:bCs/>
-                <w:sz w:val="28"/>
-                <w:szCs w:val="28"/>
-                <w:lang w:val="es-UY"/>
-              </w:rPr>
-            </w:pPr>
-          </w:p>
-        </w:tc>
-        <w:tc>
-          <w:tcPr>
-            <w:tcW w:w="3260" w:type="dxa"/>
-          </w:tcPr>
-          <w:p>
-            <w:pPr>
-              <w:pStyle w:val="Standard"/>
-              <w:rPr>
-                <w:rFonts w:ascii="Cambria" w:hAnsi="Cambria"/>
-                <w:b/>
-                <w:bCs/>
-                <w:sz w:val="28"/>
-                <w:szCs w:val="28"/>
-                <w:lang w:val="es-UY"/>
-              </w:rPr>
-            </w:pPr>
-          </w:p>
-        </w:tc>
-      </w:tr>
-      <w:tr>
-        <w:tc>
-          <w:tcPr>
-            <w:tcW w:w="3259" w:type="dxa"/>
-          </w:tcPr>
-          <w:p>
-            <w:pPr>
-              <w:pStyle w:val="Standard"/>
-              <w:rPr>
-                <w:rFonts w:ascii="Cambria" w:hAnsi="Cambria"/>
-                <w:b/>
-                <w:bCs/>
-                <w:sz w:val="28"/>
-                <w:szCs w:val="28"/>
-                <w:lang w:val="es-UY"/>
-              </w:rPr>
-            </w:pPr>
-          </w:p>
-        </w:tc>
-        <w:tc>
-          <w:tcPr>
-            <w:tcW w:w="3259" w:type="dxa"/>
-          </w:tcPr>
-          <w:p>
-            <w:pPr>
-              <w:pStyle w:val="Standard"/>
-              <w:rPr>
-                <w:rFonts w:ascii="Cambria" w:hAnsi="Cambria"/>
-                <w:b/>
-                <w:bCs/>
-                <w:sz w:val="28"/>
-                <w:szCs w:val="28"/>
-                <w:lang w:val="es-UY"/>
-              </w:rPr>
-            </w:pPr>
-          </w:p>
-        </w:tc>
-        <w:tc>
-          <w:tcPr>
-            <w:tcW w:w="3260" w:type="dxa"/>
-          </w:tcPr>
-          <w:p>
-            <w:pPr>
-              <w:pStyle w:val="Standard"/>
-              <w:rPr>
-                <w:rFonts w:ascii="Cambria" w:hAnsi="Cambria"/>
-                <w:b/>
-                <w:bCs/>
-                <w:sz w:val="28"/>
-                <w:szCs w:val="28"/>
-                <w:lang w:val="es-UY"/>
-              </w:rPr>
-            </w:pPr>
-          </w:p>
-        </w:tc>
-      </w:tr>
-      <w:tr>
-        <w:tc>
-          <w:tcPr>
-            <w:tcW w:w="3259" w:type="dxa"/>
-          </w:tcPr>
-          <w:p>
-            <w:pPr>
-              <w:pStyle w:val="Standard"/>
-              <w:rPr>
-                <w:rFonts w:ascii="Cambria" w:hAnsi="Cambria"/>
-                <w:b/>
-                <w:bCs/>
-                <w:sz w:val="28"/>
-                <w:szCs w:val="28"/>
-                <w:lang w:val="es-UY"/>
-              </w:rPr>
-            </w:pPr>
-          </w:p>
-        </w:tc>
-        <w:tc>
-          <w:tcPr>
-            <w:tcW w:w="3259" w:type="dxa"/>
-          </w:tcPr>
-          <w:p>
-            <w:pPr>
-              <w:pStyle w:val="Standard"/>
-              <w:rPr>
-                <w:rFonts w:ascii="Cambria" w:hAnsi="Cambria"/>
-                <w:b/>
-                <w:bCs/>
-                <w:sz w:val="28"/>
-                <w:szCs w:val="28"/>
-                <w:lang w:val="es-UY"/>
-              </w:rPr>
-            </w:pPr>
-          </w:p>
-        </w:tc>
-        <w:tc>
-          <w:tcPr>
-            <w:tcW w:w="3260" w:type="dxa"/>
-          </w:tcPr>
-          <w:p>
-            <w:pPr>
-              <w:pStyle w:val="Standard"/>
-              <w:rPr>
-                <w:rFonts w:ascii="Cambria" w:hAnsi="Cambria"/>
-                <w:b/>
-                <w:bCs/>
-                <w:sz w:val="28"/>
-                <w:szCs w:val="28"/>
-                <w:lang w:val="es-UY"/>
-              </w:rPr>
-            </w:pPr>
-          </w:p>
-        </w:tc>
-      </w:tr>
-      <w:tr>
-        <w:tc>
-          <w:tcPr>
-            <w:tcW w:w="3259" w:type="dxa"/>
-          </w:tcPr>
-          <w:p>
-            <w:pPr>
-              <w:pStyle w:val="Standard"/>
-              <w:rPr>
-                <w:rFonts w:ascii="Cambria" w:hAnsi="Cambria"/>
-                <w:b/>
-                <w:bCs/>
-                <w:sz w:val="28"/>
-                <w:szCs w:val="28"/>
-                <w:lang w:val="es-UY"/>
-              </w:rPr>
-            </w:pPr>
-          </w:p>
-        </w:tc>
-        <w:tc>
-          <w:tcPr>
-            <w:tcW w:w="3259" w:type="dxa"/>
-          </w:tcPr>
-          <w:p>
-            <w:pPr>
-              <w:pStyle w:val="Standard"/>
-              <w:rPr>
-                <w:rFonts w:ascii="Cambria" w:hAnsi="Cambria"/>
-                <w:b/>
-                <w:bCs/>
-                <w:sz w:val="28"/>
-                <w:szCs w:val="28"/>
-                <w:lang w:val="es-UY"/>
-              </w:rPr>
-            </w:pPr>
-          </w:p>
-        </w:tc>
-        <w:tc>
-          <w:tcPr>
-            <w:tcW w:w="3260" w:type="dxa"/>
-          </w:tcPr>
-          <w:p>
-            <w:pPr>
-              <w:pStyle w:val="Standard"/>
-              <w:rPr>
-                <w:rFonts w:ascii="Cambria" w:hAnsi="Cambria"/>
-                <w:b/>
-                <w:bCs/>
-                <w:sz w:val="28"/>
-                <w:szCs w:val="28"/>
-                <w:lang w:val="es-UY"/>
-              </w:rPr>
-            </w:pPr>
-          </w:p>
-        </w:tc>
-      </w:tr>
-      <w:tr>
-        <w:tc>
-          <w:tcPr>
-            <w:tcW w:w="3259" w:type="dxa"/>
-          </w:tcPr>
-          <w:p>
-            <w:pPr>
-              <w:pStyle w:val="Standard"/>
-              <w:rPr>
-                <w:rFonts w:ascii="Cambria" w:hAnsi="Cambria"/>
-                <w:b/>
-                <w:bCs/>
-                <w:sz w:val="28"/>
-                <w:szCs w:val="28"/>
-                <w:lang w:val="es-UY"/>
-              </w:rPr>
-            </w:pPr>
-          </w:p>
-        </w:tc>
-        <w:tc>
-          <w:tcPr>
-            <w:tcW w:w="3259" w:type="dxa"/>
-          </w:tcPr>
-          <w:p>
-            <w:pPr>
-              <w:pStyle w:val="Standard"/>
-              <w:rPr>
-                <w:rFonts w:ascii="Cambria" w:hAnsi="Cambria"/>
-                <w:b/>
-                <w:bCs/>
-                <w:sz w:val="28"/>
-                <w:szCs w:val="28"/>
-                <w:lang w:val="es-UY"/>
-              </w:rPr>
-            </w:pPr>
-          </w:p>
-        </w:tc>
-        <w:tc>
-          <w:tcPr>
-            <w:tcW w:w="3260" w:type="dxa"/>
-          </w:tcPr>
-          <w:p>
-            <w:pPr>
-              <w:pStyle w:val="Standard"/>
-              <w:rPr>
-                <w:rFonts w:ascii="Cambria" w:hAnsi="Cambria"/>
-                <w:b/>
-                <w:bCs/>
-                <w:sz w:val="28"/>
-                <w:szCs w:val="28"/>
-                <w:lang w:val="es-UY"/>
-              </w:rPr>
-            </w:pPr>
-          </w:p>
-        </w:tc>
-      </w:tr>
-      <w:tr>
-        <w:tc>
-          <w:tcPr>
-            <w:tcW w:w="3259" w:type="dxa"/>
-          </w:tcPr>
-          <w:p>
-            <w:pPr>
-              <w:pStyle w:val="Standard"/>
-              <w:rPr>
-                <w:rFonts w:ascii="Cambria" w:hAnsi="Cambria"/>
-                <w:b/>
-                <w:bCs/>
-                <w:sz w:val="28"/>
-                <w:szCs w:val="28"/>
-                <w:lang w:val="es-UY"/>
-              </w:rPr>
-            </w:pPr>
-          </w:p>
-        </w:tc>
-        <w:tc>
-          <w:tcPr>
-            <w:tcW w:w="3259" w:type="dxa"/>
-          </w:tcPr>
-          <w:p>
-            <w:pPr>
-              <w:pStyle w:val="Standard"/>
-              <w:rPr>
-                <w:rFonts w:ascii="Cambria" w:hAnsi="Cambria"/>
-                <w:b/>
-                <w:bCs/>
-                <w:sz w:val="28"/>
-                <w:szCs w:val="28"/>
-                <w:lang w:val="es-UY"/>
-              </w:rPr>
-            </w:pPr>
-          </w:p>
-        </w:tc>
-        <w:tc>
-          <w:tcPr>
-            <w:tcW w:w="3260" w:type="dxa"/>
-          </w:tcPr>
-          <w:p>
-            <w:pPr>
-              <w:pStyle w:val="Standard"/>
-              <w:rPr>
-                <w:rFonts w:ascii="Cambria" w:hAnsi="Cambria"/>
-                <w:b/>
-                <w:bCs/>
-                <w:sz w:val="28"/>
-                <w:szCs w:val="28"/>
-                <w:lang w:val="es-UY"/>
-              </w:rPr>
-            </w:pPr>
-          </w:p>
-        </w:tc>
-      </w:tr>
-      <w:tr>
-        <w:tc>
-          <w:tcPr>
-            <w:tcW w:w="3259" w:type="dxa"/>
-          </w:tcPr>
-          <w:p>
-            <w:pPr>
-              <w:pStyle w:val="Standard"/>
-              <w:rPr>
-                <w:rFonts w:ascii="Cambria" w:hAnsi="Cambria"/>
-                <w:b/>
-                <w:bCs/>
-                <w:sz w:val="28"/>
-                <w:szCs w:val="28"/>
-                <w:lang w:val="es-UY"/>
-              </w:rPr>
-            </w:pPr>
-          </w:p>
-        </w:tc>
-        <w:tc>
-          <w:tcPr>
-            <w:tcW w:w="3259" w:type="dxa"/>
-          </w:tcPr>
-          <w:p>
-            <w:pPr>
-              <w:pStyle w:val="Standard"/>
-              <w:rPr>
-                <w:rFonts w:ascii="Cambria" w:hAnsi="Cambria"/>
-                <w:b/>
-                <w:bCs/>
-                <w:sz w:val="28"/>
-                <w:szCs w:val="28"/>
-                <w:lang w:val="es-UY"/>
-              </w:rPr>
-            </w:pPr>
-          </w:p>
-        </w:tc>
-        <w:tc>
-          <w:tcPr>
-            <w:tcW w:w="3260" w:type="dxa"/>
-          </w:tcPr>
-          <w:p>
-            <w:pPr>
-              <w:pStyle w:val="Standard"/>
-              <w:rPr>
-                <w:rFonts w:ascii="Cambria" w:hAnsi="Cambria"/>
-                <w:b/>
-                <w:bCs/>
-                <w:sz w:val="28"/>
-                <w:szCs w:val="28"/>
-                <w:lang w:val="es-UY"/>
-              </w:rPr>
-            </w:pPr>
-          </w:p>
-        </w:tc>
-      </w:tr>
-      <w:tr>
-        <w:tc>
-          <w:tcPr>
-            <w:tcW w:w="3259" w:type="dxa"/>
-          </w:tcPr>
-          <w:p>
-            <w:pPr>
-              <w:pStyle w:val="Standard"/>
-              <w:rPr>
-                <w:rFonts w:ascii="Cambria" w:hAnsi="Cambria"/>
-                <w:b/>
-                <w:bCs/>
-                <w:sz w:val="28"/>
-                <w:szCs w:val="28"/>
-                <w:lang w:val="es-UY"/>
-              </w:rPr>
-            </w:pPr>
-          </w:p>
-        </w:tc>
-        <w:tc>
-          <w:tcPr>
-            <w:tcW w:w="3259" w:type="dxa"/>
-          </w:tcPr>
-          <w:p>
-            <w:pPr>
-              <w:pStyle w:val="Standard"/>
-              <w:rPr>
-                <w:rFonts w:ascii="Cambria" w:hAnsi="Cambria"/>
-                <w:b/>
-                <w:bCs/>
-                <w:sz w:val="28"/>
-                <w:szCs w:val="28"/>
-                <w:lang w:val="es-UY"/>
-              </w:rPr>
-            </w:pPr>
-          </w:p>
-        </w:tc>
-        <w:tc>
-          <w:tcPr>
-            <w:tcW w:w="3260" w:type="dxa"/>
-          </w:tcPr>
-          <w:p>
-            <w:pPr>
-              <w:pStyle w:val="Standard"/>
-              <w:rPr>
-                <w:rFonts w:ascii="Cambria" w:hAnsi="Cambria"/>
-                <w:b/>
-                <w:bCs/>
-                <w:sz w:val="28"/>
-                <w:szCs w:val="28"/>
-                <w:lang w:val="es-UY"/>
-              </w:rPr>
-            </w:pPr>
-          </w:p>
-        </w:tc>
-      </w:tr>
-      <w:tr>
-        <w:tc>
-          <w:tcPr>
-            <w:tcW w:w="3259" w:type="dxa"/>
-          </w:tcPr>
-          <w:p>
-            <w:pPr>
-              <w:pStyle w:val="Standard"/>
-              <w:rPr>
-                <w:rFonts w:ascii="Cambria" w:hAnsi="Cambria"/>
-                <w:b/>
-                <w:bCs/>
-                <w:sz w:val="28"/>
-                <w:szCs w:val="28"/>
-                <w:u w:val="single"/>
-                <w:lang w:val="es-UY"/>
-              </w:rPr>
-            </w:pPr>
-            <w:bookmarkStart w:id="0" w:name="_GoBack"/>
-            <w:bookmarkEnd w:id="0"/>
-          </w:p>
-        </w:tc>
-        <w:tc>
-          <w:tcPr>
-            <w:tcW w:w="3259" w:type="dxa"/>
-          </w:tcPr>
-          <w:p>
-            <w:pPr>
-              <w:pStyle w:val="Standard"/>
-              <w:rPr>
-                <w:rFonts w:ascii="Cambria" w:hAnsi="Cambria"/>
-                <w:b/>
-                <w:bCs/>
-                <w:sz w:val="28"/>
-                <w:szCs w:val="28"/>
-                <w:lang w:val="es-UY"/>
-              </w:rPr>
-            </w:pPr>
-          </w:p>
-        </w:tc>
-        <w:tc>
-          <w:tcPr>
-            <w:tcW w:w="3260" w:type="dxa"/>
-          </w:tcPr>
-          <w:p>
-            <w:pPr>
-              <w:pStyle w:val="Standard"/>
-              <w:rPr>
-                <w:rFonts w:ascii="Cambria" w:hAnsi="Cambria"/>
-                <w:b/>
-                <w:bCs/>
-                <w:sz w:val="28"/>
-                <w:szCs w:val="28"/>
-                <w:lang w:val="es-UY"/>
-              </w:rPr>
-            </w:pPr>
-          </w:p>
-        </w:tc>
-      </w:tr>
-    </w:tbl>
-    <w:p>
-      <w:pPr>
-        <w:pStyle w:val="Standard"/>
-        <w:rPr>
-          <w:rFonts w:ascii="Cambria" w:hAnsi="Cambria"/>
-          <w:b/>
-          <w:bCs/>
-          <w:sz w:val="28"/>
-          <w:szCs w:val="28"/>
-          <w:lang w:val="es-UY"/>
-        </w:rPr>
-      </w:pPr>
-    </w:p>
-    <w:p>
-      <w:pPr>
-        <w:pStyle w:val="Standard"/>
-        <w:rPr>
-          <w:rFonts w:ascii="Cambria" w:hAnsi="Cambria"/>
-          <w:b/>
-          <w:bCs/>
-          <w:sz w:val="28"/>
-          <w:szCs w:val="28"/>
-          <w:lang w:val="es-UY"/>
-        </w:rPr>
-      </w:pPr>
-    </w:p>
-    <w:p>
-      <w:pPr>
-        <w:pStyle w:val="Standard"/>
-        <w:rPr>
-          <w:rFonts w:ascii="Cambria" w:hAnsi="Cambria"/>
-          <w:b/>
-          <w:bCs/>
-          <w:sz w:val="28"/>
-          <w:szCs w:val="28"/>
-          <w:lang w:val="es-UY"/>
-        </w:rPr>
-      </w:pPr>
-    </w:p>
-    <w:p>
-      <w:pPr>
-        <w:pStyle w:val="Standard"/>
-        <w:rPr>
-          <w:rFonts w:ascii="Cambria" w:hAnsi="Cambria"/>
-          <w:b/>
-          <w:bCs/>
-          <w:sz w:val="28"/>
-          <w:szCs w:val="28"/>
-          <w:lang w:val="es-UY"/>
-        </w:rPr>
-      </w:pPr>
-    </w:p>
-    <w:p>
-      <w:pPr>
-        <w:pStyle w:val="Standard"/>
-        <w:rPr>
-          <w:rFonts w:ascii="Cambria" w:hAnsi="Cambria"/>
-          <w:b/>
-          <w:bCs/>
-          <w:sz w:val="28"/>
-          <w:szCs w:val="28"/>
-          <w:lang w:val="es-UY"/>
-        </w:rPr>
-      </w:pPr>
-    </w:p>
-    <w:p>
-      <w:pPr>
-        <w:pStyle w:val="Standard"/>
-        <w:rPr>
-          <w:rFonts w:ascii="Cambria" w:hAnsi="Cambria"/>
-          <w:b/>
-          <w:bCs/>
-          <w:sz w:val="28"/>
-          <w:szCs w:val="28"/>
-          <w:lang w:val="es-UY"/>
-        </w:rPr>
-      </w:pPr>
-    </w:p>
-    <w:p>
-      <w:pPr>
-        <w:pStyle w:val="Standard"/>
-        <w:rPr>
-          <w:rFonts w:ascii="Cambria" w:hAnsi="Cambria"/>
-          <w:b/>
-          <w:bCs/>
-          <w:sz w:val="28"/>
-          <w:szCs w:val="28"/>
-          <w:lang w:val="es-UY"/>
-        </w:rPr>
-      </w:pPr>
-      <w:r>
-        <w:rPr>
-          <w:rFonts w:ascii="Cambria" w:hAnsi="Cambria"/>
-          <w:b/>
-          <w:bCs/>
-          <w:sz w:val="28"/>
-          <w:szCs w:val="28"/>
-          <w:lang w:val="es-UY"/>
-        </w:rPr>
-        <w:t>Usuario y Claves de Pacientes</w:t>
-      </w:r>
-    </w:p>
-    <w:tbl>
-      <w:tblPr>
-        <w:tblStyle w:val="Tablaconcuadrcula"/>
-        <w:tblW w:w="0" w:type="auto"/>
-        <w:tblLook w:val="04A0" w:firstRow="1" w:lastRow="0" w:firstColumn="1" w:lastColumn="0" w:noHBand="0" w:noVBand="1"/>
-      </w:tblPr>
-      <w:tblGrid>
-        <w:gridCol w:w="3259"/>
-        <w:gridCol w:w="3259"/>
-        <w:gridCol w:w="3260"/>
-      </w:tblGrid>
-      <w:tr>
-        <w:tc>
-          <w:tcPr>
-            <w:tcW w:w="3259" w:type="dxa"/>
-          </w:tcPr>
-          <w:p>
-            <w:pPr>
-              <w:pStyle w:val="Standard"/>
-              <w:rPr>
-                <w:rFonts w:ascii="Cambria" w:hAnsi="Cambria"/>
-                <w:b/>
-                <w:bCs/>
-                <w:sz w:val="28"/>
-                <w:szCs w:val="28"/>
-                <w:lang w:val="es-UY"/>
-              </w:rPr>
-            </w:pPr>
-            <w:r>
-              <w:rPr>
-                <w:rFonts w:ascii="Cambria" w:hAnsi="Cambria"/>
-                <w:b/>
-                <w:bCs/>
-                <w:sz w:val="28"/>
-                <w:szCs w:val="28"/>
-                <w:lang w:val="es-UY"/>
-              </w:rPr>
-              <w:t>Nombre</w:t>
-            </w:r>
-          </w:p>
-        </w:tc>
-        <w:tc>
-          <w:tcPr>
-            <w:tcW w:w="3259" w:type="dxa"/>
-          </w:tcPr>
-          <w:p>
-            <w:pPr>
-              <w:pStyle w:val="Standard"/>
-              <w:rPr>
-                <w:rFonts w:ascii="Cambria" w:hAnsi="Cambria"/>
-                <w:b/>
-                <w:bCs/>
-                <w:sz w:val="28"/>
-                <w:szCs w:val="28"/>
-                <w:lang w:val="es-UY"/>
-              </w:rPr>
-            </w:pPr>
-            <w:r>
-              <w:rPr>
-                <w:rFonts w:ascii="Cambria" w:hAnsi="Cambria"/>
-                <w:b/>
-                <w:bCs/>
-                <w:sz w:val="28"/>
-                <w:szCs w:val="28"/>
-                <w:lang w:val="es-UY"/>
-              </w:rPr>
-              <w:t>Usuario</w:t>
+              <w:t>11</w:t>
             </w:r>
           </w:p>
         </w:tc>
@@ -15783,7 +15002,6 @@
               <w:pStyle w:val="Standard"/>
               <w:rPr>
                 <w:rFonts w:ascii="Cambria" w:hAnsi="Cambria"/>
-                <w:b/>
                 <w:bCs/>
                 <w:sz w:val="28"/>
                 <w:szCs w:val="28"/>
@@ -15793,13 +15011,12 @@
             <w:r>
               <w:rPr>
                 <w:rFonts w:ascii="Cambria" w:hAnsi="Cambria"/>
-                <w:b/>
                 <w:bCs/>
                 <w:sz w:val="28"/>
                 <w:szCs w:val="28"/>
                 <w:lang w:val="es-UY"/>
               </w:rPr>
-              <w:t>Clave</w:t>
+              <w:t>123456</w:t>
             </w:r>
           </w:p>
         </w:tc>
@@ -15814,13 +15031,34 @@
               <w:pStyle w:val="Standard"/>
               <w:rPr>
                 <w:rFonts w:ascii="Cambria" w:hAnsi="Cambria"/>
-                <w:b/>
                 <w:bCs/>
                 <w:sz w:val="28"/>
                 <w:szCs w:val="28"/>
                 <w:lang w:val="es-UY"/>
               </w:rPr>
             </w:pPr>
+            <w:r>
+              <w:rPr>
+                <w:rFonts w:ascii="Cambria" w:hAnsi="Cambria"/>
+                <w:bCs/>
+                <w:sz w:val="28"/>
+                <w:szCs w:val="28"/>
+                <w:lang w:val="es-UY"/>
+              </w:rPr>
+              <w:t xml:space="preserve">Horacio </w:t>
+            </w:r>
+            <w:proofErr w:type="spellStart"/>
+            <w:r>
+              <w:rPr>
+                <w:rFonts w:ascii="Cambria" w:hAnsi="Cambria"/>
+                <w:bCs/>
+                <w:sz w:val="28"/>
+                <w:szCs w:val="28"/>
+                <w:lang w:val="es-UY"/>
+              </w:rPr>
+              <w:t>Mercer</w:t>
+            </w:r>
+            <w:proofErr w:type="spellEnd"/>
           </w:p>
         </w:tc>
         <w:tc>
@@ -15832,13 +15070,22 @@
               <w:pStyle w:val="Standard"/>
               <w:rPr>
                 <w:rFonts w:ascii="Cambria" w:hAnsi="Cambria"/>
-                <w:b/>
                 <w:bCs/>
                 <w:sz w:val="28"/>
                 <w:szCs w:val="28"/>
                 <w:lang w:val="es-UY"/>
               </w:rPr>
             </w:pPr>
+            <w:r>
+              <w:rPr>
+                <w:rFonts w:ascii="Cambria" w:hAnsi="Cambria"/>
+                <w:bCs/>
+                <w:sz w:val="28"/>
+                <w:szCs w:val="28"/>
+                <w:lang w:val="es-UY"/>
+              </w:rPr>
+              <w:t>12</w:t>
+            </w:r>
           </w:p>
         </w:tc>
         <w:tc>
@@ -15850,13 +15097,22 @@
               <w:pStyle w:val="Standard"/>
               <w:rPr>
                 <w:rFonts w:ascii="Cambria" w:hAnsi="Cambria"/>
-                <w:b/>
                 <w:bCs/>
                 <w:sz w:val="28"/>
                 <w:szCs w:val="28"/>
                 <w:lang w:val="es-UY"/>
               </w:rPr>
             </w:pPr>
+            <w:r>
+              <w:rPr>
+                <w:rFonts w:ascii="Cambria" w:hAnsi="Cambria"/>
+                <w:bCs/>
+                <w:sz w:val="28"/>
+                <w:szCs w:val="28"/>
+                <w:lang w:val="es-UY"/>
+              </w:rPr>
+              <w:t>123456</w:t>
+            </w:r>
           </w:p>
         </w:tc>
       </w:tr>
@@ -15870,13 +15126,22 @@
               <w:pStyle w:val="Standard"/>
               <w:rPr>
                 <w:rFonts w:ascii="Cambria" w:hAnsi="Cambria"/>
-                <w:b/>
                 <w:bCs/>
                 <w:sz w:val="28"/>
                 <w:szCs w:val="28"/>
                 <w:lang w:val="es-UY"/>
               </w:rPr>
             </w:pPr>
+            <w:r>
+              <w:rPr>
+                <w:rFonts w:ascii="Cambria" w:hAnsi="Cambria"/>
+                <w:bCs/>
+                <w:sz w:val="28"/>
+                <w:szCs w:val="28"/>
+                <w:lang w:val="es-UY"/>
+              </w:rPr>
+              <w:t>Jorge  Maximino</w:t>
+            </w:r>
           </w:p>
         </w:tc>
         <w:tc>
@@ -15888,13 +15153,22 @@
               <w:pStyle w:val="Standard"/>
               <w:rPr>
                 <w:rFonts w:ascii="Cambria" w:hAnsi="Cambria"/>
-                <w:b/>
                 <w:bCs/>
                 <w:sz w:val="28"/>
                 <w:szCs w:val="28"/>
                 <w:lang w:val="es-UY"/>
               </w:rPr>
             </w:pPr>
+            <w:r>
+              <w:rPr>
+                <w:rFonts w:ascii="Cambria" w:hAnsi="Cambria"/>
+                <w:bCs/>
+                <w:sz w:val="28"/>
+                <w:szCs w:val="28"/>
+                <w:lang w:val="es-UY"/>
+              </w:rPr>
+              <w:t>13</w:t>
+            </w:r>
           </w:p>
         </w:tc>
         <w:tc>
@@ -15906,13 +15180,22 @@
               <w:pStyle w:val="Standard"/>
               <w:rPr>
                 <w:rFonts w:ascii="Cambria" w:hAnsi="Cambria"/>
-                <w:b/>
                 <w:bCs/>
                 <w:sz w:val="28"/>
                 <w:szCs w:val="28"/>
                 <w:lang w:val="es-UY"/>
               </w:rPr>
             </w:pPr>
+            <w:r>
+              <w:rPr>
+                <w:rFonts w:ascii="Cambria" w:hAnsi="Cambria"/>
+                <w:bCs/>
+                <w:sz w:val="28"/>
+                <w:szCs w:val="28"/>
+                <w:lang w:val="es-UY"/>
+              </w:rPr>
+              <w:t>123456</w:t>
+            </w:r>
           </w:p>
         </w:tc>
       </w:tr>
@@ -15926,13 +15209,22 @@
               <w:pStyle w:val="Standard"/>
               <w:rPr>
                 <w:rFonts w:ascii="Cambria" w:hAnsi="Cambria"/>
-                <w:b/>
                 <w:bCs/>
                 <w:sz w:val="28"/>
                 <w:szCs w:val="28"/>
                 <w:lang w:val="es-UY"/>
               </w:rPr>
             </w:pPr>
+            <w:r>
+              <w:rPr>
+                <w:rFonts w:ascii="Cambria" w:hAnsi="Cambria"/>
+                <w:bCs/>
+                <w:sz w:val="28"/>
+                <w:szCs w:val="28"/>
+                <w:lang w:val="es-UY"/>
+              </w:rPr>
+              <w:t>Hernando  Salvador</w:t>
+            </w:r>
           </w:p>
         </w:tc>
         <w:tc>
@@ -15944,13 +15236,22 @@
               <w:pStyle w:val="Standard"/>
               <w:rPr>
                 <w:rFonts w:ascii="Cambria" w:hAnsi="Cambria"/>
-                <w:b/>
                 <w:bCs/>
                 <w:sz w:val="28"/>
                 <w:szCs w:val="28"/>
                 <w:lang w:val="es-UY"/>
               </w:rPr>
             </w:pPr>
+            <w:r>
+              <w:rPr>
+                <w:rFonts w:ascii="Cambria" w:hAnsi="Cambria"/>
+                <w:bCs/>
+                <w:sz w:val="28"/>
+                <w:szCs w:val="28"/>
+                <w:lang w:val="es-UY"/>
+              </w:rPr>
+              <w:t>14</w:t>
+            </w:r>
           </w:p>
         </w:tc>
         <w:tc>
@@ -15962,13 +15263,22 @@
               <w:pStyle w:val="Standard"/>
               <w:rPr>
                 <w:rFonts w:ascii="Cambria" w:hAnsi="Cambria"/>
-                <w:b/>
                 <w:bCs/>
                 <w:sz w:val="28"/>
                 <w:szCs w:val="28"/>
                 <w:lang w:val="es-UY"/>
               </w:rPr>
             </w:pPr>
+            <w:r>
+              <w:rPr>
+                <w:rFonts w:ascii="Cambria" w:hAnsi="Cambria"/>
+                <w:bCs/>
+                <w:sz w:val="28"/>
+                <w:szCs w:val="28"/>
+                <w:lang w:val="es-UY"/>
+              </w:rPr>
+              <w:t>123456</w:t>
+            </w:r>
           </w:p>
         </w:tc>
       </w:tr>
@@ -15982,13 +15292,32 @@
               <w:pStyle w:val="Standard"/>
               <w:rPr>
                 <w:rFonts w:ascii="Cambria" w:hAnsi="Cambria"/>
-                <w:b/>
                 <w:bCs/>
                 <w:sz w:val="28"/>
                 <w:szCs w:val="28"/>
                 <w:lang w:val="es-UY"/>
               </w:rPr>
             </w:pPr>
+            <w:r>
+              <w:rPr>
+                <w:rFonts w:ascii="Cambria" w:hAnsi="Cambria"/>
+                <w:bCs/>
+                <w:sz w:val="28"/>
+                <w:szCs w:val="28"/>
+                <w:lang w:val="es-UY"/>
+              </w:rPr>
+              <w:t xml:space="preserve">Esteban </w:t>
+            </w:r>
+            <w:r>
+              <w:rPr>
+                <w:rFonts w:ascii="Cambria" w:hAnsi="Cambria"/>
+                <w:bCs/>
+                <w:sz w:val="28"/>
+                <w:szCs w:val="28"/>
+                <w:lang w:val="es-UY"/>
+              </w:rPr>
+              <w:t>Eustaquio</w:t>
+            </w:r>
           </w:p>
         </w:tc>
         <w:tc>
@@ -16000,13 +15329,22 @@
               <w:pStyle w:val="Standard"/>
               <w:rPr>
                 <w:rFonts w:ascii="Cambria" w:hAnsi="Cambria"/>
-                <w:b/>
                 <w:bCs/>
                 <w:sz w:val="28"/>
                 <w:szCs w:val="28"/>
                 <w:lang w:val="es-UY"/>
               </w:rPr>
             </w:pPr>
+            <w:r>
+              <w:rPr>
+                <w:rFonts w:ascii="Cambria" w:hAnsi="Cambria"/>
+                <w:bCs/>
+                <w:sz w:val="28"/>
+                <w:szCs w:val="28"/>
+                <w:lang w:val="es-UY"/>
+              </w:rPr>
+              <w:t>15</w:t>
+            </w:r>
           </w:p>
         </w:tc>
         <w:tc>
@@ -16018,13 +15356,22 @@
               <w:pStyle w:val="Standard"/>
               <w:rPr>
                 <w:rFonts w:ascii="Cambria" w:hAnsi="Cambria"/>
-                <w:b/>
                 <w:bCs/>
                 <w:sz w:val="28"/>
                 <w:szCs w:val="28"/>
                 <w:lang w:val="es-UY"/>
               </w:rPr>
             </w:pPr>
+            <w:r>
+              <w:rPr>
+                <w:rFonts w:ascii="Cambria" w:hAnsi="Cambria"/>
+                <w:bCs/>
+                <w:sz w:val="28"/>
+                <w:szCs w:val="28"/>
+                <w:lang w:val="es-UY"/>
+              </w:rPr>
+              <w:t>123456</w:t>
+            </w:r>
           </w:p>
         </w:tc>
       </w:tr>
@@ -16038,13 +15385,34 @@
               <w:pStyle w:val="Standard"/>
               <w:rPr>
                 <w:rFonts w:ascii="Cambria" w:hAnsi="Cambria"/>
-                <w:b/>
                 <w:bCs/>
                 <w:sz w:val="28"/>
                 <w:szCs w:val="28"/>
                 <w:lang w:val="es-UY"/>
               </w:rPr>
             </w:pPr>
+            <w:r>
+              <w:rPr>
+                <w:rFonts w:ascii="Cambria" w:hAnsi="Cambria"/>
+                <w:bCs/>
+                <w:sz w:val="28"/>
+                <w:szCs w:val="28"/>
+                <w:lang w:val="es-UY"/>
+              </w:rPr>
+              <w:t xml:space="preserve">Rosa </w:t>
+            </w:r>
+            <w:proofErr w:type="spellStart"/>
+            <w:r>
+              <w:rPr>
+                <w:rFonts w:ascii="Cambria" w:hAnsi="Cambria"/>
+                <w:bCs/>
+                <w:sz w:val="28"/>
+                <w:szCs w:val="28"/>
+                <w:lang w:val="es-UY"/>
+              </w:rPr>
+              <w:t>Ximenes</w:t>
+            </w:r>
+            <w:proofErr w:type="spellEnd"/>
           </w:p>
         </w:tc>
         <w:tc>
@@ -16056,13 +15424,22 @@
               <w:pStyle w:val="Standard"/>
               <w:rPr>
                 <w:rFonts w:ascii="Cambria" w:hAnsi="Cambria"/>
-                <w:b/>
                 <w:bCs/>
                 <w:sz w:val="28"/>
                 <w:szCs w:val="28"/>
                 <w:lang w:val="es-UY"/>
               </w:rPr>
             </w:pPr>
+            <w:r>
+              <w:rPr>
+                <w:rFonts w:ascii="Cambria" w:hAnsi="Cambria"/>
+                <w:bCs/>
+                <w:sz w:val="28"/>
+                <w:szCs w:val="28"/>
+                <w:lang w:val="es-UY"/>
+              </w:rPr>
+              <w:t>16</w:t>
+            </w:r>
           </w:p>
         </w:tc>
         <w:tc>
@@ -16074,13 +15451,22 @@
               <w:pStyle w:val="Standard"/>
               <w:rPr>
                 <w:rFonts w:ascii="Cambria" w:hAnsi="Cambria"/>
-                <w:b/>
                 <w:bCs/>
                 <w:sz w:val="28"/>
                 <w:szCs w:val="28"/>
                 <w:lang w:val="es-UY"/>
               </w:rPr>
             </w:pPr>
+            <w:r>
+              <w:rPr>
+                <w:rFonts w:ascii="Cambria" w:hAnsi="Cambria"/>
+                <w:bCs/>
+                <w:sz w:val="28"/>
+                <w:szCs w:val="28"/>
+                <w:lang w:val="es-UY"/>
+              </w:rPr>
+              <w:t>123456</w:t>
+            </w:r>
           </w:p>
         </w:tc>
       </w:tr>
@@ -16094,13 +15480,22 @@
               <w:pStyle w:val="Standard"/>
               <w:rPr>
                 <w:rFonts w:ascii="Cambria" w:hAnsi="Cambria"/>
-                <w:b/>
                 <w:bCs/>
                 <w:sz w:val="28"/>
                 <w:szCs w:val="28"/>
                 <w:lang w:val="es-UY"/>
               </w:rPr>
             </w:pPr>
+            <w:r>
+              <w:rPr>
+                <w:rFonts w:ascii="Cambria" w:hAnsi="Cambria"/>
+                <w:bCs/>
+                <w:sz w:val="28"/>
+                <w:szCs w:val="28"/>
+                <w:lang w:val="es-UY"/>
+              </w:rPr>
+              <w:t>Carlos Vasco</w:t>
+            </w:r>
           </w:p>
         </w:tc>
         <w:tc>
@@ -16112,13 +15507,22 @@
               <w:pStyle w:val="Standard"/>
               <w:rPr>
                 <w:rFonts w:ascii="Cambria" w:hAnsi="Cambria"/>
-                <w:b/>
                 <w:bCs/>
                 <w:sz w:val="28"/>
                 <w:szCs w:val="28"/>
                 <w:lang w:val="es-UY"/>
               </w:rPr>
             </w:pPr>
+            <w:r>
+              <w:rPr>
+                <w:rFonts w:ascii="Cambria" w:hAnsi="Cambria"/>
+                <w:bCs/>
+                <w:sz w:val="28"/>
+                <w:szCs w:val="28"/>
+                <w:lang w:val="es-UY"/>
+              </w:rPr>
+              <w:t>17</w:t>
+            </w:r>
           </w:p>
         </w:tc>
         <w:tc>
@@ -16130,13 +15534,22 @@
               <w:pStyle w:val="Standard"/>
               <w:rPr>
                 <w:rFonts w:ascii="Cambria" w:hAnsi="Cambria"/>
-                <w:b/>
                 <w:bCs/>
                 <w:sz w:val="28"/>
                 <w:szCs w:val="28"/>
                 <w:lang w:val="es-UY"/>
               </w:rPr>
             </w:pPr>
+            <w:r>
+              <w:rPr>
+                <w:rFonts w:ascii="Cambria" w:hAnsi="Cambria"/>
+                <w:bCs/>
+                <w:sz w:val="28"/>
+                <w:szCs w:val="28"/>
+                <w:lang w:val="es-UY"/>
+              </w:rPr>
+              <w:t>123456</w:t>
+            </w:r>
           </w:p>
         </w:tc>
       </w:tr>
@@ -16150,13 +15563,22 @@
               <w:pStyle w:val="Standard"/>
               <w:rPr>
                 <w:rFonts w:ascii="Cambria" w:hAnsi="Cambria"/>
-                <w:b/>
                 <w:bCs/>
                 <w:sz w:val="28"/>
                 <w:szCs w:val="28"/>
                 <w:lang w:val="es-UY"/>
               </w:rPr>
             </w:pPr>
+            <w:r>
+              <w:rPr>
+                <w:rFonts w:ascii="Cambria" w:hAnsi="Cambria"/>
+                <w:bCs/>
+                <w:sz w:val="28"/>
+                <w:szCs w:val="28"/>
+                <w:lang w:val="es-UY"/>
+              </w:rPr>
+              <w:t>Marcelino Sosa</w:t>
+            </w:r>
           </w:p>
         </w:tc>
         <w:tc>
@@ -16168,13 +15590,22 @@
               <w:pStyle w:val="Standard"/>
               <w:rPr>
                 <w:rFonts w:ascii="Cambria" w:hAnsi="Cambria"/>
-                <w:b/>
                 <w:bCs/>
                 <w:sz w:val="28"/>
                 <w:szCs w:val="28"/>
                 <w:lang w:val="es-UY"/>
               </w:rPr>
             </w:pPr>
+            <w:r>
+              <w:rPr>
+                <w:rFonts w:ascii="Cambria" w:hAnsi="Cambria"/>
+                <w:bCs/>
+                <w:sz w:val="28"/>
+                <w:szCs w:val="28"/>
+                <w:lang w:val="es-UY"/>
+              </w:rPr>
+              <w:t>18</w:t>
+            </w:r>
           </w:p>
         </w:tc>
         <w:tc>
@@ -16186,6 +15617,480 @@
               <w:pStyle w:val="Standard"/>
               <w:rPr>
                 <w:rFonts w:ascii="Cambria" w:hAnsi="Cambria"/>
+                <w:bCs/>
+                <w:sz w:val="28"/>
+                <w:szCs w:val="28"/>
+                <w:lang w:val="es-UY"/>
+              </w:rPr>
+            </w:pPr>
+            <w:r>
+              <w:rPr>
+                <w:rFonts w:ascii="Cambria" w:hAnsi="Cambria"/>
+                <w:bCs/>
+                <w:sz w:val="28"/>
+                <w:szCs w:val="28"/>
+                <w:lang w:val="es-UY"/>
+              </w:rPr>
+              <w:t>123456</w:t>
+            </w:r>
+          </w:p>
+        </w:tc>
+      </w:tr>
+      <w:tr>
+        <w:tc>
+          <w:tcPr>
+            <w:tcW w:w="3259" w:type="dxa"/>
+          </w:tcPr>
+          <w:p>
+            <w:pPr>
+              <w:pStyle w:val="Standard"/>
+              <w:rPr>
+                <w:rFonts w:ascii="Cambria" w:hAnsi="Cambria"/>
+                <w:bCs/>
+                <w:sz w:val="28"/>
+                <w:szCs w:val="28"/>
+                <w:lang w:val="es-UY"/>
+              </w:rPr>
+            </w:pPr>
+            <w:r>
+              <w:rPr>
+                <w:rFonts w:ascii="Cambria" w:hAnsi="Cambria"/>
+                <w:bCs/>
+                <w:sz w:val="28"/>
+                <w:szCs w:val="28"/>
+                <w:lang w:val="es-UY"/>
+              </w:rPr>
+              <w:t>Armando</w:t>
+            </w:r>
+            <w:r>
+              <w:rPr>
+                <w:rFonts w:ascii="Cambria" w:hAnsi="Cambria"/>
+                <w:bCs/>
+                <w:sz w:val="28"/>
+                <w:szCs w:val="28"/>
+                <w:lang w:val="es-UY"/>
+              </w:rPr>
+              <w:t xml:space="preserve"> </w:t>
+            </w:r>
+            <w:r>
+              <w:rPr>
+                <w:rFonts w:ascii="Cambria" w:hAnsi="Cambria"/>
+                <w:bCs/>
+                <w:sz w:val="28"/>
+                <w:szCs w:val="28"/>
+                <w:lang w:val="es-UY"/>
+              </w:rPr>
+              <w:t>Casas</w:t>
+            </w:r>
+          </w:p>
+        </w:tc>
+        <w:tc>
+          <w:tcPr>
+            <w:tcW w:w="3259" w:type="dxa"/>
+          </w:tcPr>
+          <w:p>
+            <w:pPr>
+              <w:pStyle w:val="Standard"/>
+              <w:rPr>
+                <w:rFonts w:ascii="Cambria" w:hAnsi="Cambria"/>
+                <w:bCs/>
+                <w:sz w:val="28"/>
+                <w:szCs w:val="28"/>
+                <w:lang w:val="es-UY"/>
+              </w:rPr>
+            </w:pPr>
+            <w:r>
+              <w:rPr>
+                <w:rFonts w:ascii="Cambria" w:hAnsi="Cambria"/>
+                <w:bCs/>
+                <w:sz w:val="28"/>
+                <w:szCs w:val="28"/>
+                <w:lang w:val="es-UY"/>
+              </w:rPr>
+              <w:t>19</w:t>
+            </w:r>
+          </w:p>
+        </w:tc>
+        <w:tc>
+          <w:tcPr>
+            <w:tcW w:w="3260" w:type="dxa"/>
+          </w:tcPr>
+          <w:p>
+            <w:pPr>
+              <w:pStyle w:val="Standard"/>
+              <w:rPr>
+                <w:rFonts w:ascii="Cambria" w:hAnsi="Cambria"/>
+                <w:bCs/>
+                <w:sz w:val="28"/>
+                <w:szCs w:val="28"/>
+                <w:lang w:val="es-UY"/>
+              </w:rPr>
+            </w:pPr>
+            <w:r>
+              <w:rPr>
+                <w:rFonts w:ascii="Cambria" w:hAnsi="Cambria"/>
+                <w:bCs/>
+                <w:sz w:val="28"/>
+                <w:szCs w:val="28"/>
+                <w:lang w:val="es-UY"/>
+              </w:rPr>
+              <w:t>123456</w:t>
+            </w:r>
+          </w:p>
+        </w:tc>
+      </w:tr>
+      <w:tr>
+        <w:tc>
+          <w:tcPr>
+            <w:tcW w:w="3259" w:type="dxa"/>
+          </w:tcPr>
+          <w:p>
+            <w:pPr>
+              <w:pStyle w:val="Standard"/>
+              <w:rPr>
+                <w:rFonts w:ascii="Cambria" w:hAnsi="Cambria"/>
+                <w:bCs/>
+                <w:sz w:val="28"/>
+                <w:szCs w:val="28"/>
+                <w:lang w:val="es-UY"/>
+              </w:rPr>
+            </w:pPr>
+            <w:proofErr w:type="spellStart"/>
+            <w:r>
+              <w:rPr>
+                <w:rFonts w:ascii="Cambria" w:hAnsi="Cambria"/>
+                <w:bCs/>
+                <w:sz w:val="28"/>
+                <w:szCs w:val="28"/>
+                <w:lang w:val="es-UY"/>
+              </w:rPr>
+              <w:t>Debora</w:t>
+            </w:r>
+            <w:proofErr w:type="spellEnd"/>
+            <w:r>
+              <w:rPr>
+                <w:rFonts w:ascii="Cambria" w:hAnsi="Cambria"/>
+                <w:bCs/>
+                <w:sz w:val="28"/>
+                <w:szCs w:val="28"/>
+                <w:lang w:val="es-UY"/>
+              </w:rPr>
+              <w:t xml:space="preserve"> </w:t>
+            </w:r>
+            <w:r>
+              <w:rPr>
+                <w:rFonts w:ascii="Cambria" w:hAnsi="Cambria"/>
+                <w:bCs/>
+                <w:sz w:val="28"/>
+                <w:szCs w:val="28"/>
+                <w:lang w:val="es-UY"/>
+              </w:rPr>
+              <w:t xml:space="preserve"> </w:t>
+            </w:r>
+            <w:r>
+              <w:rPr>
+                <w:rFonts w:ascii="Cambria" w:hAnsi="Cambria"/>
+                <w:bCs/>
+                <w:sz w:val="28"/>
+                <w:szCs w:val="28"/>
+                <w:lang w:val="es-UY"/>
+              </w:rPr>
+              <w:t>Melo</w:t>
+            </w:r>
+          </w:p>
+        </w:tc>
+        <w:tc>
+          <w:tcPr>
+            <w:tcW w:w="3259" w:type="dxa"/>
+          </w:tcPr>
+          <w:p>
+            <w:pPr>
+              <w:pStyle w:val="Standard"/>
+              <w:rPr>
+                <w:rFonts w:ascii="Cambria" w:hAnsi="Cambria"/>
+                <w:bCs/>
+                <w:sz w:val="28"/>
+                <w:szCs w:val="28"/>
+                <w:lang w:val="es-UY"/>
+              </w:rPr>
+            </w:pPr>
+            <w:r>
+              <w:rPr>
+                <w:rFonts w:ascii="Cambria" w:hAnsi="Cambria"/>
+                <w:bCs/>
+                <w:sz w:val="28"/>
+                <w:szCs w:val="28"/>
+                <w:lang w:val="es-UY"/>
+              </w:rPr>
+              <w:t>20</w:t>
+            </w:r>
+          </w:p>
+        </w:tc>
+        <w:tc>
+          <w:tcPr>
+            <w:tcW w:w="3260" w:type="dxa"/>
+          </w:tcPr>
+          <w:p>
+            <w:pPr>
+              <w:pStyle w:val="Standard"/>
+              <w:rPr>
+                <w:rFonts w:ascii="Cambria" w:hAnsi="Cambria"/>
+                <w:bCs/>
+                <w:sz w:val="28"/>
+                <w:szCs w:val="28"/>
+                <w:lang w:val="es-UY"/>
+              </w:rPr>
+            </w:pPr>
+            <w:r>
+              <w:rPr>
+                <w:rFonts w:ascii="Cambria" w:hAnsi="Cambria"/>
+                <w:bCs/>
+                <w:sz w:val="28"/>
+                <w:szCs w:val="28"/>
+                <w:lang w:val="es-UY"/>
+              </w:rPr>
+              <w:t>123456</w:t>
+            </w:r>
+          </w:p>
+        </w:tc>
+      </w:tr>
+      <w:tr>
+        <w:tc>
+          <w:tcPr>
+            <w:tcW w:w="3259" w:type="dxa"/>
+          </w:tcPr>
+          <w:p>
+            <w:pPr>
+              <w:pStyle w:val="Standard"/>
+              <w:rPr>
+                <w:rFonts w:ascii="Cambria" w:hAnsi="Cambria"/>
+                <w:bCs/>
+                <w:sz w:val="28"/>
+                <w:szCs w:val="28"/>
+                <w:lang w:val="es-UY"/>
+              </w:rPr>
+            </w:pPr>
+            <w:proofErr w:type="spellStart"/>
+            <w:r>
+              <w:rPr>
+                <w:rFonts w:ascii="Cambria" w:hAnsi="Cambria"/>
+                <w:bCs/>
+                <w:sz w:val="28"/>
+                <w:szCs w:val="28"/>
+                <w:lang w:val="es-UY"/>
+              </w:rPr>
+              <w:t>Alvaro</w:t>
+            </w:r>
+            <w:proofErr w:type="spellEnd"/>
+            <w:r>
+              <w:rPr>
+                <w:rFonts w:ascii="Cambria" w:hAnsi="Cambria"/>
+                <w:bCs/>
+                <w:sz w:val="28"/>
+                <w:szCs w:val="28"/>
+                <w:lang w:val="es-UY"/>
+              </w:rPr>
+              <w:t xml:space="preserve"> Mesa</w:t>
+            </w:r>
+          </w:p>
+        </w:tc>
+        <w:tc>
+          <w:tcPr>
+            <w:tcW w:w="3259" w:type="dxa"/>
+          </w:tcPr>
+          <w:p>
+            <w:pPr>
+              <w:pStyle w:val="Standard"/>
+              <w:rPr>
+                <w:rFonts w:ascii="Cambria" w:hAnsi="Cambria"/>
+                <w:bCs/>
+                <w:sz w:val="28"/>
+                <w:szCs w:val="28"/>
+                <w:lang w:val="es-UY"/>
+              </w:rPr>
+            </w:pPr>
+            <w:r>
+              <w:rPr>
+                <w:rFonts w:ascii="Cambria" w:hAnsi="Cambria"/>
+                <w:bCs/>
+                <w:sz w:val="28"/>
+                <w:szCs w:val="28"/>
+                <w:lang w:val="es-UY"/>
+              </w:rPr>
+              <w:t>21</w:t>
+            </w:r>
+          </w:p>
+        </w:tc>
+        <w:tc>
+          <w:tcPr>
+            <w:tcW w:w="3260" w:type="dxa"/>
+          </w:tcPr>
+          <w:p>
+            <w:pPr>
+              <w:pStyle w:val="Standard"/>
+              <w:rPr>
+                <w:rFonts w:ascii="Cambria" w:hAnsi="Cambria"/>
+                <w:bCs/>
+                <w:sz w:val="28"/>
+                <w:szCs w:val="28"/>
+                <w:lang w:val="es-UY"/>
+              </w:rPr>
+            </w:pPr>
+            <w:r>
+              <w:rPr>
+                <w:rFonts w:ascii="Cambria" w:hAnsi="Cambria"/>
+                <w:bCs/>
+                <w:sz w:val="28"/>
+                <w:szCs w:val="28"/>
+                <w:lang w:val="es-UY"/>
+              </w:rPr>
+              <w:t>123456</w:t>
+            </w:r>
+          </w:p>
+        </w:tc>
+      </w:tr>
+    </w:tbl>
+    <w:p>
+      <w:pPr>
+        <w:pStyle w:val="Standard"/>
+        <w:rPr>
+          <w:rFonts w:ascii="Cambria" w:hAnsi="Cambria"/>
+          <w:b/>
+          <w:bCs/>
+          <w:sz w:val="28"/>
+          <w:szCs w:val="28"/>
+          <w:lang w:val="es-UY"/>
+        </w:rPr>
+      </w:pPr>
+      <w:bookmarkStart w:id="0" w:name="_GoBack"/>
+      <w:bookmarkEnd w:id="0"/>
+    </w:p>
+    <w:p>
+      <w:pPr>
+        <w:pStyle w:val="Standard"/>
+        <w:rPr>
+          <w:rFonts w:ascii="Cambria" w:hAnsi="Cambria"/>
+          <w:b/>
+          <w:bCs/>
+          <w:sz w:val="28"/>
+          <w:szCs w:val="28"/>
+          <w:lang w:val="es-UY"/>
+        </w:rPr>
+      </w:pPr>
+    </w:p>
+    <w:p>
+      <w:pPr>
+        <w:pStyle w:val="Standard"/>
+        <w:rPr>
+          <w:rFonts w:ascii="Cambria" w:hAnsi="Cambria"/>
+          <w:b/>
+          <w:bCs/>
+          <w:sz w:val="28"/>
+          <w:szCs w:val="28"/>
+          <w:lang w:val="es-UY"/>
+        </w:rPr>
+      </w:pPr>
+    </w:p>
+    <w:p>
+      <w:pPr>
+        <w:pStyle w:val="Standard"/>
+        <w:rPr>
+          <w:rFonts w:ascii="Cambria" w:hAnsi="Cambria"/>
+          <w:b/>
+          <w:bCs/>
+          <w:sz w:val="28"/>
+          <w:szCs w:val="28"/>
+          <w:lang w:val="es-UY"/>
+        </w:rPr>
+      </w:pPr>
+    </w:p>
+    <w:p>
+      <w:pPr>
+        <w:pStyle w:val="Standard"/>
+        <w:rPr>
+          <w:rFonts w:ascii="Cambria" w:hAnsi="Cambria"/>
+          <w:b/>
+          <w:bCs/>
+          <w:sz w:val="28"/>
+          <w:szCs w:val="28"/>
+          <w:lang w:val="es-UY"/>
+        </w:rPr>
+      </w:pPr>
+    </w:p>
+    <w:p>
+      <w:pPr>
+        <w:pStyle w:val="Standard"/>
+        <w:rPr>
+          <w:rFonts w:ascii="Cambria" w:hAnsi="Cambria"/>
+          <w:b/>
+          <w:bCs/>
+          <w:sz w:val="28"/>
+          <w:szCs w:val="28"/>
+          <w:lang w:val="es-UY"/>
+        </w:rPr>
+      </w:pPr>
+    </w:p>
+    <w:p>
+      <w:pPr>
+        <w:pStyle w:val="Standard"/>
+        <w:rPr>
+          <w:rFonts w:ascii="Cambria" w:hAnsi="Cambria"/>
+          <w:b/>
+          <w:bCs/>
+          <w:sz w:val="28"/>
+          <w:szCs w:val="28"/>
+          <w:lang w:val="es-UY"/>
+        </w:rPr>
+      </w:pPr>
+      <w:r>
+        <w:rPr>
+          <w:rFonts w:ascii="Cambria" w:hAnsi="Cambria"/>
+          <w:b/>
+          <w:bCs/>
+          <w:sz w:val="28"/>
+          <w:szCs w:val="28"/>
+          <w:lang w:val="es-UY"/>
+        </w:rPr>
+        <w:t xml:space="preserve">Usuario y Claves de </w:t>
+      </w:r>
+      <w:proofErr w:type="spellStart"/>
+      <w:r>
+        <w:rPr>
+          <w:rFonts w:ascii="Cambria" w:hAnsi="Cambria"/>
+          <w:b/>
+          <w:bCs/>
+          <w:sz w:val="28"/>
+          <w:szCs w:val="28"/>
+          <w:lang w:val="es-UY"/>
+        </w:rPr>
+        <w:t>Medicos</w:t>
+      </w:r>
+      <w:proofErr w:type="spellEnd"/>
+    </w:p>
+    <w:tbl>
+      <w:tblPr>
+        <w:tblStyle w:val="Tablaconcuadrcula"/>
+        <w:tblW w:w="0" w:type="auto"/>
+        <w:tblLook w:val="04A0" w:firstRow="1" w:lastRow="0" w:firstColumn="1" w:lastColumn="0" w:noHBand="0" w:noVBand="1"/>
+      </w:tblPr>
+      <w:tblGrid>
+        <w:gridCol w:w="3279"/>
+        <w:gridCol w:w="3279"/>
+        <w:gridCol w:w="3280"/>
+      </w:tblGrid>
+      <w:tr>
+        <w:trPr>
+          <w:trHeight w:val="286"/>
+        </w:trPr>
+        <w:tc>
+          <w:tcPr>
+            <w:tcW w:w="3279" w:type="dxa"/>
+          </w:tcPr>
+          <w:p>
+            <w:pPr>
+              <w:pStyle w:val="Standard"/>
+              <w:rPr>
+                <w:rFonts w:ascii="Cambria" w:hAnsi="Cambria"/>
                 <w:b/>
                 <w:bCs/>
                 <w:sz w:val="28"/>
@@ -16193,6 +16098,947 @@
                 <w:lang w:val="es-UY"/>
               </w:rPr>
             </w:pPr>
+            <w:r>
+              <w:rPr>
+                <w:rFonts w:ascii="Cambria" w:hAnsi="Cambria"/>
+                <w:b/>
+                <w:bCs/>
+                <w:sz w:val="28"/>
+                <w:szCs w:val="28"/>
+                <w:lang w:val="es-UY"/>
+              </w:rPr>
+              <w:t>Nombre</w:t>
+            </w:r>
+          </w:p>
+        </w:tc>
+        <w:tc>
+          <w:tcPr>
+            <w:tcW w:w="3279" w:type="dxa"/>
+          </w:tcPr>
+          <w:p>
+            <w:pPr>
+              <w:pStyle w:val="Standard"/>
+              <w:rPr>
+                <w:rFonts w:ascii="Cambria" w:hAnsi="Cambria"/>
+                <w:b/>
+                <w:bCs/>
+                <w:sz w:val="28"/>
+                <w:szCs w:val="28"/>
+                <w:lang w:val="es-UY"/>
+              </w:rPr>
+            </w:pPr>
+            <w:r>
+              <w:rPr>
+                <w:rFonts w:ascii="Cambria" w:hAnsi="Cambria"/>
+                <w:b/>
+                <w:bCs/>
+                <w:sz w:val="28"/>
+                <w:szCs w:val="28"/>
+                <w:lang w:val="es-UY"/>
+              </w:rPr>
+              <w:t>Usuario</w:t>
+            </w:r>
+          </w:p>
+        </w:tc>
+        <w:tc>
+          <w:tcPr>
+            <w:tcW w:w="3280" w:type="dxa"/>
+          </w:tcPr>
+          <w:p>
+            <w:pPr>
+              <w:pStyle w:val="Standard"/>
+              <w:rPr>
+                <w:rFonts w:ascii="Cambria" w:hAnsi="Cambria"/>
+                <w:b/>
+                <w:bCs/>
+                <w:sz w:val="28"/>
+                <w:szCs w:val="28"/>
+                <w:lang w:val="es-UY"/>
+              </w:rPr>
+            </w:pPr>
+            <w:r>
+              <w:rPr>
+                <w:rFonts w:ascii="Cambria" w:hAnsi="Cambria"/>
+                <w:b/>
+                <w:bCs/>
+                <w:sz w:val="28"/>
+                <w:szCs w:val="28"/>
+                <w:lang w:val="es-UY"/>
+              </w:rPr>
+              <w:t>Clave</w:t>
+            </w:r>
+          </w:p>
+        </w:tc>
+      </w:tr>
+      <w:tr>
+        <w:trPr>
+          <w:trHeight w:val="286"/>
+        </w:trPr>
+        <w:tc>
+          <w:tcPr>
+            <w:tcW w:w="3279" w:type="dxa"/>
+          </w:tcPr>
+          <w:p>
+            <w:pPr>
+              <w:pStyle w:val="Standard"/>
+              <w:rPr>
+                <w:rFonts w:ascii="Cambria" w:hAnsi="Cambria"/>
+                <w:bCs/>
+                <w:sz w:val="28"/>
+                <w:szCs w:val="28"/>
+                <w:lang w:val="es-UY"/>
+              </w:rPr>
+            </w:pPr>
+            <w:r>
+              <w:rPr>
+                <w:rFonts w:ascii="Cambria" w:hAnsi="Cambria"/>
+                <w:bCs/>
+                <w:sz w:val="28"/>
+                <w:szCs w:val="28"/>
+                <w:lang w:val="es-UY"/>
+              </w:rPr>
+              <w:t>Gerardo Torres</w:t>
+            </w:r>
+          </w:p>
+        </w:tc>
+        <w:tc>
+          <w:tcPr>
+            <w:tcW w:w="3279" w:type="dxa"/>
+          </w:tcPr>
+          <w:p>
+            <w:pPr>
+              <w:pStyle w:val="Standard"/>
+              <w:rPr>
+                <w:rFonts w:ascii="Cambria" w:hAnsi="Cambria"/>
+                <w:bCs/>
+                <w:sz w:val="28"/>
+                <w:szCs w:val="28"/>
+                <w:lang w:val="es-UY"/>
+              </w:rPr>
+            </w:pPr>
+            <w:r>
+              <w:rPr>
+                <w:rFonts w:ascii="Cambria" w:hAnsi="Cambria"/>
+                <w:bCs/>
+                <w:sz w:val="28"/>
+                <w:szCs w:val="28"/>
+                <w:lang w:val="es-UY"/>
+              </w:rPr>
+              <w:t>123</w:t>
+            </w:r>
+          </w:p>
+        </w:tc>
+        <w:tc>
+          <w:tcPr>
+            <w:tcW w:w="3280" w:type="dxa"/>
+          </w:tcPr>
+          <w:p>
+            <w:pPr>
+              <w:pStyle w:val="Standard"/>
+              <w:rPr>
+                <w:rFonts w:ascii="Cambria" w:hAnsi="Cambria"/>
+                <w:bCs/>
+                <w:sz w:val="28"/>
+                <w:szCs w:val="28"/>
+                <w:lang w:val="es-UY"/>
+              </w:rPr>
+            </w:pPr>
+            <w:r>
+              <w:rPr>
+                <w:rFonts w:ascii="Cambria" w:hAnsi="Cambria"/>
+                <w:bCs/>
+                <w:sz w:val="28"/>
+                <w:szCs w:val="28"/>
+                <w:lang w:val="es-UY"/>
+              </w:rPr>
+              <w:t>123456</w:t>
+            </w:r>
+          </w:p>
+        </w:tc>
+      </w:tr>
+      <w:tr>
+        <w:trPr>
+          <w:trHeight w:val="273"/>
+        </w:trPr>
+        <w:tc>
+          <w:tcPr>
+            <w:tcW w:w="3279" w:type="dxa"/>
+          </w:tcPr>
+          <w:p>
+            <w:pPr>
+              <w:pStyle w:val="Standard"/>
+              <w:rPr>
+                <w:rFonts w:ascii="Cambria" w:hAnsi="Cambria"/>
+                <w:bCs/>
+                <w:sz w:val="28"/>
+                <w:szCs w:val="28"/>
+                <w:lang w:val="es-UY"/>
+              </w:rPr>
+            </w:pPr>
+            <w:r>
+              <w:rPr>
+                <w:rFonts w:ascii="Cambria" w:hAnsi="Cambria"/>
+                <w:bCs/>
+                <w:sz w:val="28"/>
+                <w:szCs w:val="28"/>
+                <w:lang w:val="es-UY"/>
+              </w:rPr>
+              <w:t>Gabino Baldomero</w:t>
+            </w:r>
+          </w:p>
+        </w:tc>
+        <w:tc>
+          <w:tcPr>
+            <w:tcW w:w="3279" w:type="dxa"/>
+          </w:tcPr>
+          <w:p>
+            <w:pPr>
+              <w:pStyle w:val="Standard"/>
+              <w:rPr>
+                <w:rFonts w:ascii="Cambria" w:hAnsi="Cambria"/>
+                <w:bCs/>
+                <w:sz w:val="28"/>
+                <w:szCs w:val="28"/>
+                <w:lang w:val="es-UY"/>
+              </w:rPr>
+            </w:pPr>
+            <w:r>
+              <w:rPr>
+                <w:rFonts w:ascii="Cambria" w:hAnsi="Cambria"/>
+                <w:bCs/>
+                <w:sz w:val="28"/>
+                <w:szCs w:val="28"/>
+                <w:lang w:val="es-UY"/>
+              </w:rPr>
+              <w:t>124</w:t>
+            </w:r>
+          </w:p>
+        </w:tc>
+        <w:tc>
+          <w:tcPr>
+            <w:tcW w:w="3280" w:type="dxa"/>
+          </w:tcPr>
+          <w:p>
+            <w:pPr>
+              <w:pStyle w:val="Standard"/>
+              <w:rPr>
+                <w:rFonts w:ascii="Cambria" w:hAnsi="Cambria"/>
+                <w:bCs/>
+                <w:sz w:val="28"/>
+                <w:szCs w:val="28"/>
+                <w:lang w:val="es-UY"/>
+              </w:rPr>
+            </w:pPr>
+            <w:r>
+              <w:rPr>
+                <w:rFonts w:ascii="Cambria" w:hAnsi="Cambria"/>
+                <w:bCs/>
+                <w:sz w:val="28"/>
+                <w:szCs w:val="28"/>
+                <w:lang w:val="es-UY"/>
+              </w:rPr>
+              <w:t>123456</w:t>
+            </w:r>
+          </w:p>
+        </w:tc>
+      </w:tr>
+      <w:tr>
+        <w:trPr>
+          <w:trHeight w:val="286"/>
+        </w:trPr>
+        <w:tc>
+          <w:tcPr>
+            <w:tcW w:w="3279" w:type="dxa"/>
+          </w:tcPr>
+          <w:p>
+            <w:pPr>
+              <w:pStyle w:val="Standard"/>
+              <w:rPr>
+                <w:rFonts w:ascii="Cambria" w:hAnsi="Cambria"/>
+                <w:bCs/>
+                <w:sz w:val="28"/>
+                <w:szCs w:val="28"/>
+                <w:lang w:val="es-UY"/>
+              </w:rPr>
+            </w:pPr>
+            <w:r>
+              <w:rPr>
+                <w:rFonts w:ascii="Cambria" w:hAnsi="Cambria"/>
+                <w:bCs/>
+                <w:sz w:val="28"/>
+                <w:szCs w:val="28"/>
+                <w:lang w:val="es-UY"/>
+              </w:rPr>
+              <w:t>Blanca  Nieves</w:t>
+            </w:r>
+          </w:p>
+        </w:tc>
+        <w:tc>
+          <w:tcPr>
+            <w:tcW w:w="3279" w:type="dxa"/>
+          </w:tcPr>
+          <w:p>
+            <w:pPr>
+              <w:pStyle w:val="Standard"/>
+              <w:rPr>
+                <w:rFonts w:ascii="Cambria" w:hAnsi="Cambria"/>
+                <w:bCs/>
+                <w:sz w:val="28"/>
+                <w:szCs w:val="28"/>
+                <w:lang w:val="es-UY"/>
+              </w:rPr>
+            </w:pPr>
+            <w:r>
+              <w:rPr>
+                <w:rFonts w:ascii="Cambria" w:hAnsi="Cambria"/>
+                <w:bCs/>
+                <w:sz w:val="28"/>
+                <w:szCs w:val="28"/>
+                <w:lang w:val="es-UY"/>
+              </w:rPr>
+              <w:t>125</w:t>
+            </w:r>
+          </w:p>
+        </w:tc>
+        <w:tc>
+          <w:tcPr>
+            <w:tcW w:w="3280" w:type="dxa"/>
+          </w:tcPr>
+          <w:p>
+            <w:pPr>
+              <w:pStyle w:val="Standard"/>
+              <w:rPr>
+                <w:rFonts w:ascii="Cambria" w:hAnsi="Cambria"/>
+                <w:bCs/>
+                <w:sz w:val="28"/>
+                <w:szCs w:val="28"/>
+                <w:lang w:val="es-UY"/>
+              </w:rPr>
+            </w:pPr>
+            <w:r>
+              <w:rPr>
+                <w:rFonts w:ascii="Cambria" w:hAnsi="Cambria"/>
+                <w:bCs/>
+                <w:sz w:val="28"/>
+                <w:szCs w:val="28"/>
+                <w:lang w:val="es-UY"/>
+              </w:rPr>
+              <w:t>123456</w:t>
+            </w:r>
+          </w:p>
+        </w:tc>
+      </w:tr>
+      <w:tr>
+        <w:trPr>
+          <w:trHeight w:val="273"/>
+        </w:trPr>
+        <w:tc>
+          <w:tcPr>
+            <w:tcW w:w="3279" w:type="dxa"/>
+          </w:tcPr>
+          <w:p>
+            <w:pPr>
+              <w:pStyle w:val="Standard"/>
+              <w:rPr>
+                <w:rFonts w:ascii="Cambria" w:hAnsi="Cambria"/>
+                <w:bCs/>
+                <w:sz w:val="28"/>
+                <w:szCs w:val="28"/>
+                <w:lang w:val="es-UY"/>
+              </w:rPr>
+            </w:pPr>
+            <w:r>
+              <w:rPr>
+                <w:rFonts w:ascii="Cambria" w:hAnsi="Cambria"/>
+                <w:bCs/>
+                <w:sz w:val="28"/>
+                <w:szCs w:val="28"/>
+                <w:lang w:val="es-UY"/>
+              </w:rPr>
+              <w:t xml:space="preserve">Ignacio </w:t>
+            </w:r>
+            <w:proofErr w:type="spellStart"/>
+            <w:r>
+              <w:rPr>
+                <w:rFonts w:ascii="Cambria" w:hAnsi="Cambria"/>
+                <w:bCs/>
+                <w:sz w:val="28"/>
+                <w:szCs w:val="28"/>
+                <w:lang w:val="es-UY"/>
+              </w:rPr>
+              <w:t>Cogoyo</w:t>
+            </w:r>
+            <w:proofErr w:type="spellEnd"/>
+          </w:p>
+        </w:tc>
+        <w:tc>
+          <w:tcPr>
+            <w:tcW w:w="3279" w:type="dxa"/>
+          </w:tcPr>
+          <w:p>
+            <w:pPr>
+              <w:pStyle w:val="Standard"/>
+              <w:rPr>
+                <w:rFonts w:ascii="Cambria" w:hAnsi="Cambria"/>
+                <w:bCs/>
+                <w:sz w:val="28"/>
+                <w:szCs w:val="28"/>
+                <w:lang w:val="es-UY"/>
+              </w:rPr>
+            </w:pPr>
+            <w:r>
+              <w:rPr>
+                <w:rFonts w:ascii="Cambria" w:hAnsi="Cambria"/>
+                <w:bCs/>
+                <w:sz w:val="28"/>
+                <w:szCs w:val="28"/>
+                <w:lang w:val="es-UY"/>
+              </w:rPr>
+              <w:t>126</w:t>
+            </w:r>
+          </w:p>
+        </w:tc>
+        <w:tc>
+          <w:tcPr>
+            <w:tcW w:w="3280" w:type="dxa"/>
+          </w:tcPr>
+          <w:p>
+            <w:pPr>
+              <w:pStyle w:val="Standard"/>
+              <w:rPr>
+                <w:rFonts w:ascii="Cambria" w:hAnsi="Cambria"/>
+                <w:bCs/>
+                <w:sz w:val="28"/>
+                <w:szCs w:val="28"/>
+                <w:lang w:val="es-UY"/>
+              </w:rPr>
+            </w:pPr>
+            <w:r>
+              <w:rPr>
+                <w:rFonts w:ascii="Cambria" w:hAnsi="Cambria"/>
+                <w:bCs/>
+                <w:sz w:val="28"/>
+                <w:szCs w:val="28"/>
+                <w:lang w:val="es-UY"/>
+              </w:rPr>
+              <w:t>123456</w:t>
+            </w:r>
+          </w:p>
+        </w:tc>
+      </w:tr>
+      <w:tr>
+        <w:trPr>
+          <w:trHeight w:val="286"/>
+        </w:trPr>
+        <w:tc>
+          <w:tcPr>
+            <w:tcW w:w="3279" w:type="dxa"/>
+          </w:tcPr>
+          <w:p>
+            <w:pPr>
+              <w:pStyle w:val="Standard"/>
+              <w:rPr>
+                <w:rFonts w:ascii="Cambria" w:hAnsi="Cambria"/>
+                <w:bCs/>
+                <w:sz w:val="28"/>
+                <w:szCs w:val="28"/>
+                <w:lang w:val="es-UY"/>
+              </w:rPr>
+            </w:pPr>
+            <w:r>
+              <w:rPr>
+                <w:rFonts w:ascii="Cambria" w:hAnsi="Cambria"/>
+                <w:bCs/>
+                <w:sz w:val="28"/>
+                <w:szCs w:val="28"/>
+                <w:lang w:val="es-UY"/>
+              </w:rPr>
+              <w:t>Silvio Bautista</w:t>
+            </w:r>
+          </w:p>
+        </w:tc>
+        <w:tc>
+          <w:tcPr>
+            <w:tcW w:w="3279" w:type="dxa"/>
+          </w:tcPr>
+          <w:p>
+            <w:pPr>
+              <w:pStyle w:val="Standard"/>
+              <w:rPr>
+                <w:rFonts w:ascii="Cambria" w:hAnsi="Cambria"/>
+                <w:bCs/>
+                <w:sz w:val="28"/>
+                <w:szCs w:val="28"/>
+                <w:lang w:val="es-UY"/>
+              </w:rPr>
+            </w:pPr>
+            <w:r>
+              <w:rPr>
+                <w:rFonts w:ascii="Cambria" w:hAnsi="Cambria"/>
+                <w:bCs/>
+                <w:sz w:val="28"/>
+                <w:szCs w:val="28"/>
+                <w:lang w:val="es-UY"/>
+              </w:rPr>
+              <w:t>127</w:t>
+            </w:r>
+          </w:p>
+        </w:tc>
+        <w:tc>
+          <w:tcPr>
+            <w:tcW w:w="3280" w:type="dxa"/>
+          </w:tcPr>
+          <w:p>
+            <w:pPr>
+              <w:pStyle w:val="Standard"/>
+              <w:rPr>
+                <w:rFonts w:ascii="Cambria" w:hAnsi="Cambria"/>
+                <w:bCs/>
+                <w:sz w:val="28"/>
+                <w:szCs w:val="28"/>
+                <w:lang w:val="es-UY"/>
+              </w:rPr>
+            </w:pPr>
+            <w:r>
+              <w:rPr>
+                <w:rFonts w:ascii="Cambria" w:hAnsi="Cambria"/>
+                <w:bCs/>
+                <w:sz w:val="28"/>
+                <w:szCs w:val="28"/>
+                <w:lang w:val="es-UY"/>
+              </w:rPr>
+              <w:t>123456</w:t>
+            </w:r>
+          </w:p>
+        </w:tc>
+      </w:tr>
+      <w:tr>
+        <w:trPr>
+          <w:trHeight w:val="273"/>
+        </w:trPr>
+        <w:tc>
+          <w:tcPr>
+            <w:tcW w:w="3279" w:type="dxa"/>
+          </w:tcPr>
+          <w:p>
+            <w:pPr>
+              <w:pStyle w:val="Standard"/>
+              <w:rPr>
+                <w:rFonts w:ascii="Cambria" w:hAnsi="Cambria"/>
+                <w:bCs/>
+                <w:sz w:val="28"/>
+                <w:szCs w:val="28"/>
+                <w:lang w:val="es-UY"/>
+              </w:rPr>
+            </w:pPr>
+            <w:r>
+              <w:rPr>
+                <w:rFonts w:ascii="Cambria" w:hAnsi="Cambria"/>
+                <w:bCs/>
+                <w:sz w:val="28"/>
+                <w:szCs w:val="28"/>
+                <w:lang w:val="es-UY"/>
+              </w:rPr>
+              <w:t>Yola Prieto</w:t>
+            </w:r>
+          </w:p>
+        </w:tc>
+        <w:tc>
+          <w:tcPr>
+            <w:tcW w:w="3279" w:type="dxa"/>
+          </w:tcPr>
+          <w:p>
+            <w:pPr>
+              <w:pStyle w:val="Standard"/>
+              <w:rPr>
+                <w:rFonts w:ascii="Cambria" w:hAnsi="Cambria"/>
+                <w:bCs/>
+                <w:sz w:val="28"/>
+                <w:szCs w:val="28"/>
+                <w:lang w:val="es-UY"/>
+              </w:rPr>
+            </w:pPr>
+            <w:r>
+              <w:rPr>
+                <w:rFonts w:ascii="Cambria" w:hAnsi="Cambria"/>
+                <w:bCs/>
+                <w:sz w:val="28"/>
+                <w:szCs w:val="28"/>
+                <w:lang w:val="es-UY"/>
+              </w:rPr>
+              <w:t>128</w:t>
+            </w:r>
+          </w:p>
+        </w:tc>
+        <w:tc>
+          <w:tcPr>
+            <w:tcW w:w="3280" w:type="dxa"/>
+          </w:tcPr>
+          <w:p>
+            <w:pPr>
+              <w:pStyle w:val="Standard"/>
+              <w:rPr>
+                <w:rFonts w:ascii="Cambria" w:hAnsi="Cambria"/>
+                <w:bCs/>
+                <w:sz w:val="28"/>
+                <w:szCs w:val="28"/>
+                <w:lang w:val="es-UY"/>
+              </w:rPr>
+            </w:pPr>
+            <w:r>
+              <w:rPr>
+                <w:rFonts w:ascii="Cambria" w:hAnsi="Cambria"/>
+                <w:bCs/>
+                <w:sz w:val="28"/>
+                <w:szCs w:val="28"/>
+                <w:lang w:val="es-UY"/>
+              </w:rPr>
+              <w:t>123456</w:t>
+            </w:r>
+          </w:p>
+        </w:tc>
+      </w:tr>
+      <w:tr>
+        <w:trPr>
+          <w:trHeight w:val="286"/>
+        </w:trPr>
+        <w:tc>
+          <w:tcPr>
+            <w:tcW w:w="3279" w:type="dxa"/>
+          </w:tcPr>
+          <w:p>
+            <w:pPr>
+              <w:pStyle w:val="Standard"/>
+              <w:rPr>
+                <w:rFonts w:ascii="Cambria" w:hAnsi="Cambria"/>
+                <w:bCs/>
+                <w:sz w:val="28"/>
+                <w:szCs w:val="28"/>
+                <w:lang w:val="es-UY"/>
+              </w:rPr>
+            </w:pPr>
+            <w:r>
+              <w:rPr>
+                <w:rFonts w:ascii="Cambria" w:hAnsi="Cambria"/>
+                <w:bCs/>
+                <w:sz w:val="28"/>
+                <w:szCs w:val="28"/>
+                <w:lang w:val="es-UY"/>
+              </w:rPr>
+              <w:t>Adalberto Glauco</w:t>
+            </w:r>
+          </w:p>
+        </w:tc>
+        <w:tc>
+          <w:tcPr>
+            <w:tcW w:w="3279" w:type="dxa"/>
+          </w:tcPr>
+          <w:p>
+            <w:pPr>
+              <w:pStyle w:val="Standard"/>
+              <w:rPr>
+                <w:rFonts w:ascii="Cambria" w:hAnsi="Cambria"/>
+                <w:bCs/>
+                <w:sz w:val="28"/>
+                <w:szCs w:val="28"/>
+                <w:lang w:val="es-UY"/>
+              </w:rPr>
+            </w:pPr>
+            <w:r>
+              <w:rPr>
+                <w:rFonts w:ascii="Cambria" w:hAnsi="Cambria"/>
+                <w:bCs/>
+                <w:sz w:val="28"/>
+                <w:szCs w:val="28"/>
+                <w:lang w:val="es-UY"/>
+              </w:rPr>
+              <w:t>129</w:t>
+            </w:r>
+          </w:p>
+        </w:tc>
+        <w:tc>
+          <w:tcPr>
+            <w:tcW w:w="3280" w:type="dxa"/>
+          </w:tcPr>
+          <w:p>
+            <w:pPr>
+              <w:pStyle w:val="Standard"/>
+              <w:rPr>
+                <w:rFonts w:ascii="Cambria" w:hAnsi="Cambria"/>
+                <w:bCs/>
+                <w:sz w:val="28"/>
+                <w:szCs w:val="28"/>
+                <w:lang w:val="es-UY"/>
+              </w:rPr>
+            </w:pPr>
+            <w:r>
+              <w:rPr>
+                <w:rFonts w:ascii="Cambria" w:hAnsi="Cambria"/>
+                <w:bCs/>
+                <w:sz w:val="28"/>
+                <w:szCs w:val="28"/>
+                <w:lang w:val="es-UY"/>
+              </w:rPr>
+              <w:t>123456</w:t>
+            </w:r>
+          </w:p>
+        </w:tc>
+      </w:tr>
+      <w:tr>
+        <w:trPr>
+          <w:trHeight w:val="273"/>
+        </w:trPr>
+        <w:tc>
+          <w:tcPr>
+            <w:tcW w:w="3279" w:type="dxa"/>
+          </w:tcPr>
+          <w:p>
+            <w:pPr>
+              <w:pStyle w:val="Standard"/>
+              <w:rPr>
+                <w:rFonts w:ascii="Cambria" w:hAnsi="Cambria"/>
+                <w:bCs/>
+                <w:sz w:val="28"/>
+                <w:szCs w:val="28"/>
+                <w:lang w:val="es-UY"/>
+              </w:rPr>
+            </w:pPr>
+            <w:r>
+              <w:rPr>
+                <w:rFonts w:ascii="Cambria" w:hAnsi="Cambria"/>
+                <w:bCs/>
+                <w:sz w:val="28"/>
+                <w:szCs w:val="28"/>
+                <w:lang w:val="es-UY"/>
+              </w:rPr>
+              <w:t>Amado Cipriano</w:t>
+            </w:r>
+          </w:p>
+        </w:tc>
+        <w:tc>
+          <w:tcPr>
+            <w:tcW w:w="3279" w:type="dxa"/>
+          </w:tcPr>
+          <w:p>
+            <w:pPr>
+              <w:pStyle w:val="Standard"/>
+              <w:rPr>
+                <w:rFonts w:ascii="Cambria" w:hAnsi="Cambria"/>
+                <w:bCs/>
+                <w:sz w:val="28"/>
+                <w:szCs w:val="28"/>
+                <w:lang w:val="es-UY"/>
+              </w:rPr>
+            </w:pPr>
+            <w:r>
+              <w:rPr>
+                <w:rFonts w:ascii="Cambria" w:hAnsi="Cambria"/>
+                <w:bCs/>
+                <w:sz w:val="28"/>
+                <w:szCs w:val="28"/>
+                <w:lang w:val="es-UY"/>
+              </w:rPr>
+              <w:t>130</w:t>
+            </w:r>
+          </w:p>
+        </w:tc>
+        <w:tc>
+          <w:tcPr>
+            <w:tcW w:w="3280" w:type="dxa"/>
+          </w:tcPr>
+          <w:p>
+            <w:pPr>
+              <w:pStyle w:val="Standard"/>
+              <w:rPr>
+                <w:rFonts w:ascii="Cambria" w:hAnsi="Cambria"/>
+                <w:bCs/>
+                <w:sz w:val="28"/>
+                <w:szCs w:val="28"/>
+                <w:lang w:val="es-UY"/>
+              </w:rPr>
+            </w:pPr>
+            <w:r>
+              <w:rPr>
+                <w:rFonts w:ascii="Cambria" w:hAnsi="Cambria"/>
+                <w:bCs/>
+                <w:sz w:val="28"/>
+                <w:szCs w:val="28"/>
+                <w:lang w:val="es-UY"/>
+              </w:rPr>
+              <w:t>123456</w:t>
+            </w:r>
+          </w:p>
+        </w:tc>
+      </w:tr>
+      <w:tr>
+        <w:trPr>
+          <w:trHeight w:val="286"/>
+        </w:trPr>
+        <w:tc>
+          <w:tcPr>
+            <w:tcW w:w="3279" w:type="dxa"/>
+          </w:tcPr>
+          <w:p>
+            <w:pPr>
+              <w:pStyle w:val="Standard"/>
+              <w:rPr>
+                <w:rFonts w:ascii="Cambria" w:hAnsi="Cambria"/>
+                <w:bCs/>
+                <w:sz w:val="28"/>
+                <w:szCs w:val="28"/>
+                <w:lang w:val="es-UY"/>
+              </w:rPr>
+            </w:pPr>
+            <w:r>
+              <w:rPr>
+                <w:rFonts w:ascii="Cambria" w:hAnsi="Cambria"/>
+                <w:bCs/>
+                <w:sz w:val="28"/>
+                <w:szCs w:val="28"/>
+                <w:lang w:val="es-UY"/>
+              </w:rPr>
+              <w:t>Adolfo Wilfredo</w:t>
+            </w:r>
+          </w:p>
+        </w:tc>
+        <w:tc>
+          <w:tcPr>
+            <w:tcW w:w="3279" w:type="dxa"/>
+          </w:tcPr>
+          <w:p>
+            <w:pPr>
+              <w:pStyle w:val="Standard"/>
+              <w:rPr>
+                <w:rFonts w:ascii="Cambria" w:hAnsi="Cambria"/>
+                <w:bCs/>
+                <w:sz w:val="28"/>
+                <w:szCs w:val="28"/>
+                <w:lang w:val="es-UY"/>
+              </w:rPr>
+            </w:pPr>
+            <w:r>
+              <w:rPr>
+                <w:rFonts w:ascii="Cambria" w:hAnsi="Cambria"/>
+                <w:bCs/>
+                <w:sz w:val="28"/>
+                <w:szCs w:val="28"/>
+                <w:lang w:val="es-UY"/>
+              </w:rPr>
+              <w:t>131</w:t>
+            </w:r>
+          </w:p>
+        </w:tc>
+        <w:tc>
+          <w:tcPr>
+            <w:tcW w:w="3280" w:type="dxa"/>
+          </w:tcPr>
+          <w:p>
+            <w:pPr>
+              <w:pStyle w:val="Standard"/>
+              <w:rPr>
+                <w:rFonts w:ascii="Cambria" w:hAnsi="Cambria"/>
+                <w:bCs/>
+                <w:sz w:val="28"/>
+                <w:szCs w:val="28"/>
+                <w:lang w:val="es-UY"/>
+              </w:rPr>
+            </w:pPr>
+            <w:r>
+              <w:rPr>
+                <w:rFonts w:ascii="Cambria" w:hAnsi="Cambria"/>
+                <w:bCs/>
+                <w:sz w:val="28"/>
+                <w:szCs w:val="28"/>
+                <w:lang w:val="es-UY"/>
+              </w:rPr>
+              <w:t>123456</w:t>
+            </w:r>
+          </w:p>
+        </w:tc>
+      </w:tr>
+      <w:tr>
+        <w:trPr>
+          <w:trHeight w:val="273"/>
+        </w:trPr>
+        <w:tc>
+          <w:tcPr>
+            <w:tcW w:w="3279" w:type="dxa"/>
+          </w:tcPr>
+          <w:p>
+            <w:pPr>
+              <w:pStyle w:val="Standard"/>
+              <w:rPr>
+                <w:rFonts w:ascii="Cambria" w:hAnsi="Cambria"/>
+                <w:bCs/>
+                <w:sz w:val="28"/>
+                <w:szCs w:val="28"/>
+                <w:lang w:val="es-UY"/>
+              </w:rPr>
+            </w:pPr>
+            <w:r>
+              <w:rPr>
+                <w:rFonts w:ascii="Cambria" w:hAnsi="Cambria"/>
+                <w:bCs/>
+                <w:sz w:val="28"/>
+                <w:szCs w:val="28"/>
+                <w:lang w:val="es-UY"/>
+              </w:rPr>
+              <w:t>Rosario Reyes</w:t>
+            </w:r>
+          </w:p>
+        </w:tc>
+        <w:tc>
+          <w:tcPr>
+            <w:tcW w:w="3279" w:type="dxa"/>
+          </w:tcPr>
+          <w:p>
+            <w:pPr>
+              <w:pStyle w:val="Standard"/>
+              <w:rPr>
+                <w:rFonts w:ascii="Cambria" w:hAnsi="Cambria"/>
+                <w:bCs/>
+                <w:sz w:val="28"/>
+                <w:szCs w:val="28"/>
+                <w:lang w:val="es-UY"/>
+              </w:rPr>
+            </w:pPr>
+            <w:r>
+              <w:rPr>
+                <w:rFonts w:ascii="Cambria" w:hAnsi="Cambria"/>
+                <w:bCs/>
+                <w:sz w:val="28"/>
+                <w:szCs w:val="28"/>
+                <w:lang w:val="es-UY"/>
+              </w:rPr>
+              <w:t>132</w:t>
+            </w:r>
+          </w:p>
+        </w:tc>
+        <w:tc>
+          <w:tcPr>
+            <w:tcW w:w="3280" w:type="dxa"/>
+          </w:tcPr>
+          <w:p>
+            <w:pPr>
+              <w:pStyle w:val="Standard"/>
+              <w:rPr>
+                <w:rFonts w:ascii="Cambria" w:hAnsi="Cambria"/>
+                <w:bCs/>
+                <w:sz w:val="28"/>
+                <w:szCs w:val="28"/>
+                <w:lang w:val="es-UY"/>
+              </w:rPr>
+            </w:pPr>
+            <w:r>
+              <w:rPr>
+                <w:rFonts w:ascii="Cambria" w:hAnsi="Cambria"/>
+                <w:bCs/>
+                <w:sz w:val="28"/>
+                <w:szCs w:val="28"/>
+                <w:lang w:val="es-UY"/>
+              </w:rPr>
+              <w:t>123456</w:t>
+            </w:r>
           </w:p>
         </w:tc>
       </w:tr>

</xml_diff>